<commit_message>
update CODEBOOK and tidy dataset
</commit_message>
<xml_diff>
--- a/CODEBOOK.docx
+++ b/CODEBOOK.docx
@@ -976,7 +976,7 @@
           <w:rtl w:val="0"/>
           <w:lang w:val="en-US"/>
         </w:rPr>
-        <w:t>The generated tidy dataset avg.csv is described in the table below.</w:t>
+        <w:t>The generated tidy dataset avg.txt is described in the table below.</w:t>
       </w:r>
     </w:p>
     <w:p>
@@ -16359,7 +16359,7 @@
           <w:rtl w:val="0"/>
           <w:lang w:val="en-US"/>
         </w:rPr>
-        <w:t>Step 7 - Write the tidy dataset into the avgSet.csv file.</w:t>
+        <w:t>Step 7 - Write the tidy dataset into the avgSet.txt file.</w:t>
       </w:r>
     </w:p>
     <w:p>

</xml_diff>